<commit_message>
VA Themen angepasst VA weiter geschrieben
VA Themen hinzugefügt

VA Ziele der Fahrzeughersteller weiter geschrieben
</commit_message>
<xml_diff>
--- a/VA Themen.docx
+++ b/VA Themen.docx
@@ -149,6 +149,115 @@
         </w:rPr>
         <w:t>Ladezeiten</w:t>
       </w:r>
+      <w:r>
+        <w:rPr>
+          <w:lang w:val="de-DE"/>
+        </w:rPr>
+        <w:t xml:space="preserve"> AC = zuhause 11kW Ladeleistung, Polestar2=64kwh Batterie</w:t>
+      </w:r>
+    </w:p>
+    <w:p>
+      <w:pPr>
+        <w:rPr>
+          <w:lang w:val="de-DE"/>
+        </w:rPr>
+      </w:pPr>
+      <w:r>
+        <w:rPr>
+          <w:lang w:val="de-DE"/>
+        </w:rPr>
+        <w:t xml:space="preserve">Ladezeit = 64kwh/11kw </w:t>
+      </w:r>
+      <w:proofErr w:type="spellStart"/>
+      <w:r>
+        <w:rPr>
+          <w:lang w:val="de-DE"/>
+        </w:rPr>
+        <w:t>ca</w:t>
+      </w:r>
+      <w:proofErr w:type="spellEnd"/>
+      <w:r>
+        <w:rPr>
+          <w:lang w:val="de-DE"/>
+        </w:rPr>
+        <w:t xml:space="preserve"> 6.Std. wobei 20-80 Prozent </w:t>
+      </w:r>
+      <w:proofErr w:type="gramStart"/>
+      <w:r>
+        <w:rPr>
+          <w:lang w:val="de-DE"/>
+        </w:rPr>
+        <w:t>Ladet</w:t>
+      </w:r>
+      <w:proofErr w:type="gramEnd"/>
+      <w:r>
+        <w:rPr>
+          <w:lang w:val="de-DE"/>
+        </w:rPr>
+        <w:t xml:space="preserve"> e Auto am besten</w:t>
+      </w:r>
+    </w:p>
+    <w:p>
+      <w:pPr>
+        <w:rPr>
+          <w:lang w:val="de-DE"/>
+        </w:rPr>
+      </w:pPr>
+    </w:p>
+    <w:p>
+      <w:pPr>
+        <w:rPr>
+          <w:lang w:val="de-DE"/>
+        </w:rPr>
+      </w:pPr>
+      <w:r>
+        <w:rPr>
+          <w:lang w:val="de-DE"/>
+        </w:rPr>
+        <w:t xml:space="preserve">DC Ladezeit Öffentlich </w:t>
+      </w:r>
+      <w:proofErr w:type="spellStart"/>
+      <w:r>
+        <w:rPr>
+          <w:lang w:val="de-DE"/>
+        </w:rPr>
+        <w:t>Polestar</w:t>
+      </w:r>
+      <w:proofErr w:type="spellEnd"/>
+      <w:r>
+        <w:rPr>
+          <w:lang w:val="de-DE"/>
+        </w:rPr>
+        <w:t xml:space="preserve"> </w:t>
+      </w:r>
+      <w:proofErr w:type="spellStart"/>
+      <w:r>
+        <w:rPr>
+          <w:lang w:val="de-DE"/>
+        </w:rPr>
+        <w:t>zb</w:t>
+      </w:r>
+      <w:proofErr w:type="spellEnd"/>
+      <w:r>
+        <w:rPr>
+          <w:lang w:val="de-DE"/>
+        </w:rPr>
+        <w:t xml:space="preserve"> </w:t>
+      </w:r>
+      <w:proofErr w:type="spellStart"/>
+      <w:r>
+        <w:rPr>
+          <w:lang w:val="de-DE"/>
+        </w:rPr>
+        <w:t>max</w:t>
+      </w:r>
+      <w:proofErr w:type="spellEnd"/>
+      <w:r>
+        <w:rPr>
+          <w:lang w:val="de-DE"/>
+        </w:rPr>
+        <w:t xml:space="preserve"> 150kw Tesla Max 250 kW Peak</w:t>
+      </w:r>
     </w:p>
     <w:p>
       <w:pPr>
@@ -350,6 +459,13 @@
         <w:t xml:space="preserve">  Ladeleistungen</w:t>
       </w:r>
       <w:proofErr w:type="gramEnd"/>
+    </w:p>
+    <w:p>
+      <w:pPr>
+        <w:rPr>
+          <w:lang w:val="de-DE"/>
+        </w:rPr>
+      </w:pPr>
     </w:p>
     <w:p>
       <w:pPr>
@@ -1084,6 +1200,214 @@
           <w:lang w:val="de-DE"/>
         </w:rPr>
         <w:t>Lastmanagement kombiniert mit Autoladestation</w:t>
+      </w:r>
+    </w:p>
+    <w:p>
+      <w:pPr>
+        <w:rPr>
+          <w:lang w:val="de-DE"/>
+        </w:rPr>
+      </w:pPr>
+      <w:r>
+        <w:rPr>
+          <w:lang w:val="de-DE"/>
+        </w:rPr>
+        <w:t xml:space="preserve">Testfahrt </w:t>
+      </w:r>
+      <w:r>
+        <w:rPr>
+          <w:lang w:val="de-DE"/>
+        </w:rPr>
+        <w:sym w:font="Wingdings" w:char="F0E0"/>
+      </w:r>
+      <w:r>
+        <w:rPr>
+          <w:lang w:val="de-DE"/>
+        </w:rPr>
+        <w:t xml:space="preserve"> </w:t>
+      </w:r>
+      <w:proofErr w:type="spellStart"/>
+      <w:r>
+        <w:rPr>
+          <w:lang w:val="de-DE"/>
+        </w:rPr>
+        <w:t>Polestar</w:t>
+      </w:r>
+      <w:proofErr w:type="spellEnd"/>
+      <w:r>
+        <w:rPr>
+          <w:lang w:val="de-DE"/>
+        </w:rPr>
+        <w:t xml:space="preserve"> gefahren, </w:t>
+      </w:r>
+      <w:proofErr w:type="spellStart"/>
+      <w:r>
+        <w:rPr>
+          <w:lang w:val="de-DE"/>
+        </w:rPr>
+        <w:t>geräusche</w:t>
+      </w:r>
+      <w:proofErr w:type="spellEnd"/>
+      <w:r>
+        <w:rPr>
+          <w:lang w:val="de-DE"/>
+        </w:rPr>
+        <w:t xml:space="preserve"> beim Rückwärtsfahren. Drehmoment Spürbar kein gangschalten</w:t>
+      </w:r>
+      <w:r>
+        <w:rPr>
+          <w:lang w:val="de-DE"/>
+        </w:rPr>
+        <w:sym w:font="Wingdings" w:char="F0E0"/>
+      </w:r>
+      <w:r>
+        <w:rPr>
+          <w:lang w:val="de-DE"/>
+        </w:rPr>
+        <w:t xml:space="preserve"> Wenig bremse </w:t>
+      </w:r>
+      <w:proofErr w:type="gramStart"/>
+      <w:r>
+        <w:rPr>
+          <w:lang w:val="de-DE"/>
+        </w:rPr>
+        <w:t>Notwendig</w:t>
+      </w:r>
+      <w:proofErr w:type="gramEnd"/>
+      <w:r>
+        <w:rPr>
+          <w:lang w:val="de-DE"/>
+        </w:rPr>
+        <w:t xml:space="preserve"> dank </w:t>
+      </w:r>
+      <w:proofErr w:type="spellStart"/>
+      <w:r>
+        <w:rPr>
+          <w:lang w:val="de-DE"/>
+        </w:rPr>
+        <w:t>Rekuperationsstufen</w:t>
+      </w:r>
+      <w:proofErr w:type="spellEnd"/>
+      <w:r>
+        <w:rPr>
+          <w:lang w:val="de-DE"/>
+        </w:rPr>
+        <w:t xml:space="preserve">. Laden an </w:t>
+      </w:r>
+      <w:proofErr w:type="spellStart"/>
+      <w:r>
+        <w:rPr>
+          <w:lang w:val="de-DE"/>
+        </w:rPr>
+        <w:t>Powercharger</w:t>
+      </w:r>
+      <w:proofErr w:type="spellEnd"/>
+    </w:p>
+    <w:p>
+      <w:pPr>
+        <w:rPr>
+          <w:lang w:val="de-DE"/>
+        </w:rPr>
+      </w:pPr>
+      <w:r>
+        <w:rPr>
+          <w:lang w:val="de-DE"/>
+        </w:rPr>
+        <w:t xml:space="preserve">Laden 0.25h Ladeleistung </w:t>
+      </w:r>
+      <w:r>
+        <w:rPr>
+          <w:lang w:val="de-DE"/>
+        </w:rPr>
+        <w:t xml:space="preserve">vom </w:t>
+      </w:r>
+      <w:proofErr w:type="spellStart"/>
+      <w:r>
+        <w:rPr>
+          <w:lang w:val="de-DE"/>
+        </w:rPr>
+        <w:t>charger</w:t>
+      </w:r>
+      <w:proofErr w:type="spellEnd"/>
+      <w:r>
+        <w:rPr>
+          <w:lang w:val="de-DE"/>
+        </w:rPr>
+        <w:t xml:space="preserve"> 100 </w:t>
+      </w:r>
+      <w:r>
+        <w:rPr>
+          <w:lang w:val="de-DE"/>
+        </w:rPr>
+        <w:t>kW (</w:t>
+      </w:r>
+      <w:proofErr w:type="spellStart"/>
+      <w:r>
+        <w:rPr>
+          <w:lang w:val="de-DE"/>
+        </w:rPr>
+        <w:t>ca</w:t>
+      </w:r>
+      <w:proofErr w:type="spellEnd"/>
+      <w:r>
+        <w:rPr>
+          <w:lang w:val="de-DE"/>
+        </w:rPr>
+        <w:t xml:space="preserve"> 25 </w:t>
+      </w:r>
+      <w:proofErr w:type="spellStart"/>
+      <w:r>
+        <w:rPr>
+          <w:lang w:val="de-DE"/>
+        </w:rPr>
+        <w:t>kw</w:t>
+      </w:r>
+      <w:proofErr w:type="spellEnd"/>
+      <w:r>
+        <w:rPr>
+          <w:lang w:val="de-DE"/>
+        </w:rPr>
+        <w:t xml:space="preserve"> </w:t>
+      </w:r>
+      <w:proofErr w:type="gramStart"/>
+      <w:r>
+        <w:rPr>
+          <w:lang w:val="de-DE"/>
+        </w:rPr>
+        <w:t>geladen  nach</w:t>
+      </w:r>
+      <w:proofErr w:type="gramEnd"/>
+      <w:r>
+        <w:rPr>
+          <w:lang w:val="de-DE"/>
+        </w:rPr>
+        <w:t xml:space="preserve"> Ladung hatten wir</w:t>
+      </w:r>
+      <w:r>
+        <w:rPr>
+          <w:lang w:val="de-DE"/>
+        </w:rPr>
+        <w:t xml:space="preserve"> fast 100km mehr Reichweite</w:t>
+      </w:r>
+    </w:p>
+    <w:p>
+      <w:pPr>
+        <w:rPr>
+          <w:lang w:val="de-DE"/>
+        </w:rPr>
+      </w:pPr>
+    </w:p>
+    <w:p>
+      <w:pPr>
+        <w:rPr>
+          <w:lang w:val="de-DE"/>
+        </w:rPr>
+      </w:pPr>
+      <w:r>
+        <w:rPr>
+          <w:lang w:val="de-DE"/>
+        </w:rPr>
+        <w:t>Stufen Aus Wenig Normal Viel Rekuperation</w:t>
       </w:r>
     </w:p>
     <w:p>
@@ -1702,6 +2026,7 @@
   <w:style w:type="character" w:default="1" w:styleId="DefaultParagraphFont">
     <w:name w:val="Default Paragraph Font"/>
     <w:uiPriority w:val="1"/>
+    <w:semiHidden/>
     <w:unhideWhenUsed/>
   </w:style>
   <w:style w:type="table" w:default="1" w:styleId="TableNormal">

</xml_diff>